<commit_message>
Deveoper Tips: C# Extension Methods on Interfaces
</commit_message>
<xml_diff>
--- a/Tips.ExtensionMethods/docs/DeveloperTips.CSharp.ExtensionMethodsOnInterfaces.docx
+++ b/Tips.ExtensionMethods/docs/DeveloperTips.CSharp.ExtensionMethodsOnInterfaces.docx
@@ -115,16 +115,7 @@
       </w:r>
       <w:proofErr w:type="spellStart"/>
       <w:r>
-        <w:t>P</w:t>
-      </w:r>
-      <w:r>
-        <w:t>lural</w:t>
-      </w:r>
-      <w:r>
-        <w:t>S</w:t>
-      </w:r>
-      <w:r>
-        <w:t>ight</w:t>
+        <w:t>PluralSight</w:t>
       </w:r>
       <w:proofErr w:type="spellEnd"/>
       <w:r>
@@ -158,6 +149,28 @@
       <w:proofErr w:type="spellEnd"/>
       <w:r>
         <w:t>&lt;T&gt; where T is an Item in the following example.  Below is an implementation of an extension method on an interface.</w:t>
+      </w:r>
+      <w:r>
+        <w:t xml:space="preserve">  The code base can be found in full along with another example in my </w:t>
+      </w:r>
+      <w:proofErr w:type="spellStart"/>
+      <w:r>
+        <w:t>github</w:t>
+      </w:r>
+      <w:proofErr w:type="spellEnd"/>
+      <w:r>
+        <w:t xml:space="preserve"> tips: </w:t>
+      </w:r>
+      <w:hyperlink r:id="rId8" w:history="1">
+        <w:r>
+          <w:rPr>
+            <w:rStyle w:val="Hyperlink"/>
+          </w:rPr>
+          <w:t>https://github.com/penblade/Tips/tree/master/Tips.ExtensionMethods</w:t>
+        </w:r>
+      </w:hyperlink>
+      <w:r>
+        <w:t>.</w:t>
       </w:r>
     </w:p>
     <w:p>
@@ -216,10 +229,10 @@
             <v:path o:extrusionok="f" gradientshapeok="t" o:connecttype="rect"/>
             <o:lock v:ext="edit" aspectratio="t"/>
           </v:shapetype>
-          <v:shape id="_x0000_i1026" type="#_x0000_t75" style="width:468pt;height:111.75pt" o:ole="">
-            <v:imagedata r:id="rId8" o:title=""/>
+          <v:shape id="_x0000_i1025" type="#_x0000_t75" style="width:468pt;height:111.75pt" o:ole="">
+            <v:imagedata r:id="rId9" o:title=""/>
           </v:shape>
-          <o:OLEObject Type="Embed" ProgID="Word.Document.8" ShapeID="_x0000_i1026" DrawAspect="Content" ObjectID="_1622117326" r:id="rId9">
+          <o:OLEObject Type="Embed" ProgID="Word.Document.8" ShapeID="_x0000_i1025" DrawAspect="Content" ObjectID="_1622117761" r:id="rId10">
             <o:FieldCodes>\s</o:FieldCodes>
           </o:OLEObject>
         </w:object>
@@ -231,6 +244,7 @@
       </w:pPr>
       <w:proofErr w:type="spellStart"/>
       <w:r>
+        <w:lastRenderedPageBreak/>
         <w:t>IRepository</w:t>
       </w:r>
       <w:proofErr w:type="spellEnd"/>
@@ -253,10 +267,10 @@
     <w:p>
       <w:r>
         <w:object w:dxaOrig="9360" w:dyaOrig="2458">
-          <v:shape id="_x0000_i1027" type="#_x0000_t75" style="width:468pt;height:123pt" o:ole="">
-            <v:imagedata r:id="rId10" o:title=""/>
+          <v:shape id="_x0000_i1026" type="#_x0000_t75" style="width:468pt;height:123pt" o:ole="">
+            <v:imagedata r:id="rId11" o:title=""/>
           </v:shape>
-          <o:OLEObject Type="Embed" ProgID="Word.Document.8" ShapeID="_x0000_i1027" DrawAspect="Content" ObjectID="_1622117327" r:id="rId11">
+          <o:OLEObject Type="Embed" ProgID="Word.Document.8" ShapeID="_x0000_i1026" DrawAspect="Content" ObjectID="_1622117762" r:id="rId12">
             <o:FieldCodes>\s</o:FieldCodes>
           </o:OLEObject>
         </w:object>
@@ -282,10 +296,10 @@
     <w:p>
       <w:r>
         <w:object w:dxaOrig="9360" w:dyaOrig="4460">
-          <v:shape id="_x0000_i1025" type="#_x0000_t75" style="width:468pt;height:222.75pt" o:ole="">
-            <v:imagedata r:id="rId12" o:title=""/>
+          <v:shape id="_x0000_i1027" type="#_x0000_t75" style="width:468pt;height:222.75pt" o:ole="">
+            <v:imagedata r:id="rId13" o:title=""/>
           </v:shape>
-          <o:OLEObject Type="Embed" ProgID="Word.Document.8" ShapeID="_x0000_i1025" DrawAspect="Content" ObjectID="_1622117328" r:id="rId13">
+          <o:OLEObject Type="Embed" ProgID="Word.Document.8" ShapeID="_x0000_i1027" DrawAspect="Content" ObjectID="_1622117763" r:id="rId14">
             <o:FieldCodes>\s</o:FieldCodes>
           </o:OLEObject>
         </w:object>
@@ -300,10 +314,7 @@
       </w:r>
       <w:proofErr w:type="spellStart"/>
       <w:r>
-        <w:t>Tips.ExtensionMethods.ExtendInterfaces</w:t>
-      </w:r>
-      <w:r>
-        <w:t>.Test</w:t>
+        <w:t>Tips.ExtensionMethods.ExtendInterfaces.Test</w:t>
       </w:r>
       <w:proofErr w:type="spellEnd"/>
     </w:p>
@@ -324,18 +335,16 @@
       <w:r>
         <w:t>created an interface for the test item factory used in the mock repository factory.</w:t>
       </w:r>
-      <w:bookmarkStart w:id="3" w:name="_GoBack"/>
-      <w:bookmarkEnd w:id="3"/>
-    </w:p>
-    <w:bookmarkStart w:id="4" w:name="_MON_1622115960"/>
-    <w:bookmarkEnd w:id="4"/>
+    </w:p>
+    <w:bookmarkStart w:id="3" w:name="_MON_1622115960"/>
+    <w:bookmarkEnd w:id="3"/>
     <w:p>
       <w:r>
         <w:object w:dxaOrig="9360" w:dyaOrig="3125">
           <v:shape id="_x0000_i1028" type="#_x0000_t75" style="width:468pt;height:156pt" o:ole="">
-            <v:imagedata r:id="rId14" o:title=""/>
+            <v:imagedata r:id="rId15" o:title=""/>
           </v:shape>
-          <o:OLEObject Type="Embed" ProgID="Word.Document.8" ShapeID="_x0000_i1028" DrawAspect="Content" ObjectID="_1622117329" r:id="rId15">
+          <o:OLEObject Type="Embed" ProgID="Word.Document.8" ShapeID="_x0000_i1028" DrawAspect="Content" ObjectID="_1622117764" r:id="rId16">
             <o:FieldCodes>\s</o:FieldCodes>
           </o:OLEObject>
         </w:object>
@@ -356,15 +365,15 @@
         <w:t>I created an item factory to group the test data together for easier maintenance.</w:t>
       </w:r>
     </w:p>
-    <w:bookmarkStart w:id="5" w:name="_MON_1622116105"/>
-    <w:bookmarkEnd w:id="5"/>
+    <w:bookmarkStart w:id="4" w:name="_MON_1622116105"/>
+    <w:bookmarkEnd w:id="4"/>
     <w:p>
       <w:r>
         <w:object w:dxaOrig="9360" w:dyaOrig="7119">
           <v:shape id="_x0000_i1029" type="#_x0000_t75" style="width:468pt;height:356.25pt" o:ole="">
-            <v:imagedata r:id="rId16" o:title=""/>
+            <v:imagedata r:id="rId17" o:title=""/>
           </v:shape>
-          <o:OLEObject Type="Embed" ProgID="Word.Document.8" ShapeID="_x0000_i1029" DrawAspect="Content" ObjectID="_1622117330" r:id="rId17">
+          <o:OLEObject Type="Embed" ProgID="Word.Document.8" ShapeID="_x0000_i1029" DrawAspect="Content" ObjectID="_1622117765" r:id="rId18">
             <o:FieldCodes>\s</o:FieldCodes>
           </o:OLEObject>
         </w:object>
@@ -385,15 +394,15 @@
         <w:t>This factory creates the mock repositories with the test items given the test item factory.</w:t>
       </w:r>
     </w:p>
-    <w:bookmarkStart w:id="6" w:name="_MON_1622116271"/>
-    <w:bookmarkEnd w:id="6"/>
+    <w:bookmarkStart w:id="5" w:name="_MON_1622116271"/>
+    <w:bookmarkEnd w:id="5"/>
     <w:p>
       <w:r>
         <w:object w:dxaOrig="9360" w:dyaOrig="8009">
           <v:shape id="_x0000_i1030" type="#_x0000_t75" style="width:468pt;height:400.5pt" o:ole="">
-            <v:imagedata r:id="rId18" o:title=""/>
+            <v:imagedata r:id="rId19" o:title=""/>
           </v:shape>
-          <o:OLEObject Type="Embed" ProgID="Word.Document.8" ShapeID="_x0000_i1030" DrawAspect="Content" ObjectID="_1622117331" r:id="rId19">
+          <o:OLEObject Type="Embed" ProgID="Word.Document.8" ShapeID="_x0000_i1030" DrawAspect="Content" ObjectID="_1622117766" r:id="rId20">
             <o:FieldCodes>\s</o:FieldCodes>
           </o:OLEObject>
         </w:object>
@@ -433,15 +442,15 @@
         <w:t>.</w:t>
       </w:r>
     </w:p>
-    <w:bookmarkStart w:id="7" w:name="_MON_1622116393"/>
-    <w:bookmarkEnd w:id="7"/>
+    <w:bookmarkStart w:id="6" w:name="_MON_1622116393"/>
+    <w:bookmarkEnd w:id="6"/>
     <w:p>
       <w:r>
         <w:object w:dxaOrig="9360" w:dyaOrig="12903">
           <v:shape id="_x0000_i1031" type="#_x0000_t75" style="width:468pt;height:645pt" o:ole="">
-            <v:imagedata r:id="rId20" o:title=""/>
+            <v:imagedata r:id="rId21" o:title=""/>
           </v:shape>
-          <o:OLEObject Type="Embed" ProgID="Word.Document.8" ShapeID="_x0000_i1031" DrawAspect="Content" ObjectID="_1622117332" r:id="rId21">
+          <o:OLEObject Type="Embed" ProgID="Word.Document.8" ShapeID="_x0000_i1031" DrawAspect="Content" ObjectID="_1622117767" r:id="rId22">
             <o:FieldCodes>\s</o:FieldCodes>
           </o:OLEObject>
         </w:object>
@@ -458,8 +467,34 @@
     </w:p>
     <w:p>
       <w:r>
+        <w:t xml:space="preserve">The code base can be found in full along with another example in my </w:t>
+      </w:r>
+      <w:proofErr w:type="spellStart"/>
+      <w:r>
+        <w:t>github</w:t>
+      </w:r>
+      <w:proofErr w:type="spellEnd"/>
+      <w:r>
+        <w:t xml:space="preserve"> tips: </w:t>
+      </w:r>
+      <w:hyperlink r:id="rId23" w:history="1">
+        <w:r>
+          <w:rPr>
+            <w:rStyle w:val="Hyperlink"/>
+          </w:rPr>
+          <w:t>https://github.com/penblade/Tips/tree/master/Tips.ExtensionMethods</w:t>
+        </w:r>
+      </w:hyperlink>
+      <w:r>
+        <w:t>.</w:t>
+      </w:r>
+    </w:p>
+    <w:p>
+      <w:r>
         <w:t>While you can't mock static extension methods on concrete classes, you can mock them on interfaces and that adds another tool in your toolbox when working with dependency injection.  How do you use extension methods?  Did you know you could create extension methods on interfaces?  How do you test your extension methods?</w:t>
       </w:r>
+      <w:bookmarkStart w:id="7" w:name="_GoBack"/>
+      <w:bookmarkEnd w:id="7"/>
     </w:p>
     <w:sectPr>
       <w:pgSz w:w="12240" w:h="15840"/>

</xml_diff>